<commit_message>
Notebook completed and Doc completed
</commit_message>
<xml_diff>
--- a/_PythonNotebooks/_Course3_Machine_Learning_1/Mod2_Bike_Assignment/LinearRegressionSubj.docx
+++ b/_PythonNotebooks/_Course3_Machine_Learning_1/Mod2_Bike_Assignment/LinearRegressionSubj.docx
@@ -63,10 +63,82 @@
       </w:pPr>
       <w:r>
         <w:rPr>
-          <w:sz w:val="22"/>
-          <w:szCs w:val="22"/>
-        </w:rPr>
-        <w:t>Do EDA and conclude</w:t>
+          <w:b/>
+          <w:bCs/>
+          <w:sz w:val="22"/>
+          <w:szCs w:val="22"/>
+        </w:rPr>
+        <w:t>Weather</w:t>
+      </w:r>
+      <w:r>
+        <w:rPr>
+          <w:sz w:val="22"/>
+          <w:szCs w:val="22"/>
+        </w:rPr>
+        <w:t xml:space="preserve"> for sure has an impact on demand, looks like demand is reasonably high even in December and Jan winter.</w:t>
+      </w:r>
+    </w:p>
+    <w:p>
+      <w:pPr>
+        <w:pStyle w:val="Default"/>
+        <w:numPr>
+          <w:ilvl w:val="1"/>
+          <w:numId w:val="1"/>
+        </w:numPr>
+        <w:spacing w:after="39"/>
+        <w:rPr>
+          <w:sz w:val="22"/>
+          <w:szCs w:val="22"/>
+        </w:rPr>
+      </w:pPr>
+      <w:r>
+        <w:rPr>
+          <w:sz w:val="22"/>
+          <w:szCs w:val="22"/>
+        </w:rPr>
+        <w:t>Irrespective of year, season only weather drives demand.</w:t>
+      </w:r>
+    </w:p>
+    <w:p>
+      <w:pPr>
+        <w:pStyle w:val="Default"/>
+        <w:numPr>
+          <w:ilvl w:val="1"/>
+          <w:numId w:val="1"/>
+        </w:numPr>
+        <w:spacing w:after="39"/>
+        <w:rPr>
+          <w:sz w:val="22"/>
+          <w:szCs w:val="22"/>
+        </w:rPr>
+      </w:pPr>
+      <w:r>
+        <w:rPr>
+          <w:sz w:val="22"/>
+          <w:szCs w:val="22"/>
+        </w:rPr>
+        <w:t>Day of week doesn't have any impact on demand.</w:t>
+      </w:r>
+    </w:p>
+    <w:p>
+      <w:pPr>
+        <w:pStyle w:val="Default"/>
+        <w:numPr>
+          <w:ilvl w:val="1"/>
+          <w:numId w:val="1"/>
+        </w:numPr>
+        <w:spacing w:after="39"/>
+        <w:rPr>
+          <w:sz w:val="22"/>
+          <w:szCs w:val="22"/>
+        </w:rPr>
+      </w:pPr>
+      <w:r>
+        <w:rPr>
+          <w:sz w:val="22"/>
+          <w:szCs w:val="22"/>
+        </w:rPr>
+        <w:t>Holidays see no demand.</w:t>
       </w:r>
     </w:p>
     <w:p>
@@ -89,25 +161,14 @@
         </w:rPr>
         <w:t xml:space="preserve">Why is it important to use </w:t>
       </w:r>
-      <w:proofErr w:type="spellStart"/>
-      <w:r>
-        <w:rPr>
-          <w:b/>
-          <w:bCs/>
-          <w:sz w:val="22"/>
-          <w:szCs w:val="22"/>
-        </w:rPr>
-        <w:t>drop_first</w:t>
-      </w:r>
-      <w:proofErr w:type="spellEnd"/>
-      <w:r>
-        <w:rPr>
-          <w:b/>
-          <w:bCs/>
-          <w:sz w:val="22"/>
-          <w:szCs w:val="22"/>
-        </w:rPr>
-        <w:t xml:space="preserve">=True </w:t>
+      <w:r>
+        <w:rPr>
+          <w:b/>
+          <w:bCs/>
+          <w:sz w:val="22"/>
+          <w:szCs w:val="22"/>
+        </w:rPr>
+        <w:t xml:space="preserve">drop_first=True </w:t>
       </w:r>
       <w:r>
         <w:rPr>
@@ -377,25 +438,14 @@
         </w:rPr>
         <w:t xml:space="preserve">. </w:t>
       </w:r>
-      <w:proofErr w:type="spellStart"/>
-      <w:r>
-        <w:rPr>
-          <w:b/>
-          <w:bCs/>
-          <w:sz w:val="22"/>
-          <w:szCs w:val="22"/>
-        </w:rPr>
-        <w:t>drop_first</w:t>
-      </w:r>
-      <w:proofErr w:type="spellEnd"/>
-      <w:r>
-        <w:rPr>
-          <w:b/>
-          <w:bCs/>
-          <w:sz w:val="22"/>
-          <w:szCs w:val="22"/>
-        </w:rPr>
-        <w:t>=True</w:t>
+      <w:r>
+        <w:rPr>
+          <w:b/>
+          <w:bCs/>
+          <w:sz w:val="22"/>
+          <w:szCs w:val="22"/>
+        </w:rPr>
+        <w:t>drop_first=True</w:t>
       </w:r>
       <w:r>
         <w:rPr>
@@ -573,50 +623,14 @@
           <w:sz w:val="22"/>
           <w:szCs w:val="22"/>
         </w:rPr>
-        <w:t>with ‘</w:t>
-      </w:r>
-      <w:proofErr w:type="spellStart"/>
-      <w:r>
-        <w:rPr>
-          <w:b/>
-          <w:bCs/>
-          <w:sz w:val="22"/>
-          <w:szCs w:val="22"/>
-        </w:rPr>
-        <w:t>cnt</w:t>
-      </w:r>
-      <w:proofErr w:type="spellEnd"/>
-      <w:r>
-        <w:rPr>
-          <w:b/>
-          <w:bCs/>
-          <w:sz w:val="22"/>
-          <w:szCs w:val="22"/>
-        </w:rPr>
-        <w:t>’</w:t>
-      </w:r>
-      <w:r>
-        <w:rPr>
-          <w:sz w:val="22"/>
-          <w:szCs w:val="22"/>
-        </w:rPr>
-        <w:t>. Since ‘</w:t>
-      </w:r>
-      <w:proofErr w:type="spellStart"/>
-      <w:r>
-        <w:rPr>
-          <w:sz w:val="22"/>
-          <w:szCs w:val="22"/>
-        </w:rPr>
-        <w:t>atemp</w:t>
-      </w:r>
-      <w:proofErr w:type="spellEnd"/>
-      <w:r>
-        <w:rPr>
-          <w:sz w:val="22"/>
-          <w:szCs w:val="22"/>
-        </w:rPr>
-        <w:t xml:space="preserve">’ was correlated with </w:t>
+        <w:t>with ‘cnt’</w:t>
+      </w:r>
+      <w:r>
+        <w:rPr>
+          <w:sz w:val="22"/>
+          <w:szCs w:val="22"/>
+        </w:rPr>
+        <w:t xml:space="preserve">. Since ‘atemp’ was correlated with </w:t>
       </w:r>
       <w:r>
         <w:rPr>
@@ -737,7 +751,21 @@
           <w:sz w:val="22"/>
           <w:szCs w:val="22"/>
         </w:rPr>
-        <w:t>error terms and normally distributed</w:t>
+        <w:t xml:space="preserve">error terms </w:t>
+      </w:r>
+      <w:r>
+        <w:rPr>
+          <w:sz w:val="22"/>
+          <w:szCs w:val="22"/>
+        </w:rPr>
+        <w:t>are</w:t>
+      </w:r>
+      <w:r>
+        <w:rPr>
+          <w:sz w:val="22"/>
+          <w:szCs w:val="22"/>
+        </w:rPr>
+        <w:t xml:space="preserve"> normally distributed</w:t>
       </w:r>
       <w:r>
         <w:rPr>
@@ -758,23 +786,7 @@
           <w:sz w:val="22"/>
           <w:szCs w:val="22"/>
         </w:rPr>
-        <w:t xml:space="preserve">to know if there are any patterns or independence (c) </w:t>
-      </w:r>
-      <w:proofErr w:type="spellStart"/>
-      <w:r>
-        <w:rPr>
-          <w:sz w:val="22"/>
-          <w:szCs w:val="22"/>
-        </w:rPr>
-        <w:t>Regplot</w:t>
-      </w:r>
-      <w:proofErr w:type="spellEnd"/>
-      <w:r>
-        <w:rPr>
-          <w:sz w:val="22"/>
-          <w:szCs w:val="22"/>
-        </w:rPr>
-        <w:t xml:space="preserve"> </w:t>
+        <w:t xml:space="preserve">to know if there are any patterns or independence (c) Regplot </w:t>
       </w:r>
       <w:r>
         <w:rPr>
@@ -816,39 +828,7 @@
           <w:sz w:val="22"/>
           <w:szCs w:val="22"/>
         </w:rPr>
-        <w:t xml:space="preserve"> Scatter plot (between </w:t>
-      </w:r>
-      <w:proofErr w:type="spellStart"/>
-      <w:r>
-        <w:rPr>
-          <w:sz w:val="22"/>
-          <w:szCs w:val="22"/>
-        </w:rPr>
-        <w:t>y_train</w:t>
-      </w:r>
-      <w:proofErr w:type="spellEnd"/>
-      <w:r>
-        <w:rPr>
-          <w:sz w:val="22"/>
-          <w:szCs w:val="22"/>
-        </w:rPr>
-        <w:t xml:space="preserve"> and </w:t>
-      </w:r>
-      <w:proofErr w:type="spellStart"/>
-      <w:r>
-        <w:rPr>
-          <w:sz w:val="22"/>
-          <w:szCs w:val="22"/>
-        </w:rPr>
-        <w:t>y_train_pred</w:t>
-      </w:r>
-      <w:proofErr w:type="spellEnd"/>
-      <w:r>
-        <w:rPr>
-          <w:sz w:val="22"/>
-          <w:szCs w:val="22"/>
-        </w:rPr>
-        <w:t xml:space="preserve">) </w:t>
+        <w:t xml:space="preserve"> Scatter plot (between y_train and y_train_pred) </w:t>
       </w:r>
       <w:r>
         <w:rPr>
@@ -862,17 +842,8 @@
           <w:sz w:val="22"/>
           <w:szCs w:val="22"/>
         </w:rPr>
-        <w:t xml:space="preserve">the net effect of all features X is </w:t>
-      </w:r>
-      <w:proofErr w:type="spellStart"/>
-      <w:r>
-        <w:rPr>
-          <w:sz w:val="22"/>
-          <w:szCs w:val="22"/>
-        </w:rPr>
-        <w:t>y_pred</w:t>
-      </w:r>
-      <w:proofErr w:type="spellEnd"/>
+        <w:t>the net effect of all features X is y_pred</w:t>
+      </w:r>
       <w:r>
         <w:rPr>
           <w:sz w:val="22"/>
@@ -885,46 +856,14 @@
           <w:sz w:val="22"/>
           <w:szCs w:val="22"/>
         </w:rPr>
-        <w:t xml:space="preserve">, which implies linear relationship between </w:t>
-      </w:r>
-      <w:proofErr w:type="spellStart"/>
-      <w:r>
-        <w:rPr>
-          <w:sz w:val="22"/>
-          <w:szCs w:val="22"/>
-        </w:rPr>
-        <w:t>Xs</w:t>
-      </w:r>
-      <w:proofErr w:type="spellEnd"/>
-      <w:r>
-        <w:rPr>
-          <w:sz w:val="22"/>
-          <w:szCs w:val="22"/>
-        </w:rPr>
-        <w:t xml:space="preserve"> and </w:t>
-      </w:r>
-      <w:r>
-        <w:rPr>
-          <w:sz w:val="22"/>
-          <w:szCs w:val="22"/>
-        </w:rPr>
-        <w:t>‘</w:t>
-      </w:r>
-      <w:proofErr w:type="spellStart"/>
-      <w:r>
-        <w:rPr>
-          <w:sz w:val="22"/>
-          <w:szCs w:val="22"/>
-        </w:rPr>
-        <w:t>cnt</w:t>
-      </w:r>
-      <w:proofErr w:type="spellEnd"/>
-      <w:r>
-        <w:rPr>
-          <w:sz w:val="22"/>
-          <w:szCs w:val="22"/>
-        </w:rPr>
-        <w:t>’</w:t>
+        <w:t xml:space="preserve">, which implies linear relationship between Xs and </w:t>
+      </w:r>
+      <w:r>
+        <w:rPr>
+          <w:sz w:val="22"/>
+          <w:szCs w:val="22"/>
+        </w:rPr>
+        <w:t>‘cnt’</w:t>
       </w:r>
       <w:r>
         <w:rPr>
@@ -993,7 +932,6 @@
         </w:rPr>
         <w:t xml:space="preserve">, </w:t>
       </w:r>
-      <w:proofErr w:type="spellStart"/>
       <w:r>
         <w:rPr>
           <w:b/>
@@ -1003,7 +941,6 @@
         </w:rPr>
         <w:t>weathersit</w:t>
       </w:r>
-      <w:proofErr w:type="spellEnd"/>
       <w:r>
         <w:rPr>
           <w:sz w:val="22"/>
@@ -1011,7 +948,6 @@
         </w:rPr>
         <w:t xml:space="preserve"> (</w:t>
       </w:r>
-      <w:proofErr w:type="spellStart"/>
       <w:r>
         <w:rPr>
           <w:b/>
@@ -1021,7 +957,6 @@
         </w:rPr>
         <w:t>lightsnowrain</w:t>
       </w:r>
-      <w:proofErr w:type="spellEnd"/>
       <w:r>
         <w:rPr>
           <w:sz w:val="22"/>
@@ -1036,7 +971,6 @@
         </w:rPr>
         <w:t xml:space="preserve"> and </w:t>
       </w:r>
-      <w:proofErr w:type="spellStart"/>
       <w:r>
         <w:rPr>
           <w:b/>
@@ -1046,7 +980,6 @@
         </w:rPr>
         <w:t>yr</w:t>
       </w:r>
-      <w:proofErr w:type="spellEnd"/>
       <w:r>
         <w:rPr>
           <w:sz w:val="22"/>
@@ -1087,55 +1020,21 @@
           <w:sz w:val="22"/>
           <w:szCs w:val="22"/>
         </w:rPr>
-        <w:t xml:space="preserve">temp and </w:t>
-      </w:r>
-      <w:proofErr w:type="spellStart"/>
-      <w:r>
-        <w:rPr>
-          <w:sz w:val="22"/>
-          <w:szCs w:val="22"/>
-        </w:rPr>
-        <w:t>yr</w:t>
-      </w:r>
-      <w:proofErr w:type="spellEnd"/>
-      <w:r>
-        <w:rPr>
-          <w:sz w:val="22"/>
-          <w:szCs w:val="22"/>
-        </w:rPr>
-        <w:t xml:space="preserve"> have positive and </w:t>
-      </w:r>
-      <w:proofErr w:type="spellStart"/>
-      <w:r>
-        <w:rPr>
-          <w:sz w:val="22"/>
-          <w:szCs w:val="22"/>
-        </w:rPr>
-        <w:t>weathersit</w:t>
-      </w:r>
-      <w:proofErr w:type="spellEnd"/>
-      <w:r>
-        <w:rPr>
-          <w:sz w:val="22"/>
-          <w:szCs w:val="22"/>
-        </w:rPr>
-        <w:t xml:space="preserve"> has negative </w:t>
-      </w:r>
-      <w:proofErr w:type="gramStart"/>
-      <w:r>
-        <w:rPr>
-          <w:sz w:val="22"/>
-          <w:szCs w:val="22"/>
-        </w:rPr>
-        <w:t>impact</w:t>
-      </w:r>
-      <w:proofErr w:type="gramEnd"/>
-      <w:r>
-        <w:rPr>
-          <w:sz w:val="22"/>
-          <w:szCs w:val="22"/>
-        </w:rPr>
-        <w:t xml:space="preserve"> respectively.</w:t>
+        <w:t xml:space="preserve">temp and yr have positive and </w:t>
+      </w:r>
+      <w:r>
+        <w:rPr>
+          <w:sz w:val="22"/>
+          <w:szCs w:val="22"/>
+        </w:rPr>
+        <w:t xml:space="preserve">weathersit has negative </w:t>
+      </w:r>
+      <w:r>
+        <w:rPr>
+          <w:sz w:val="22"/>
+          <w:szCs w:val="22"/>
+        </w:rPr>
+        <w:t>impact respectively.</w:t>
       </w:r>
     </w:p>
     <w:p>
@@ -1262,6 +1161,7 @@
           <w:sz w:val="22"/>
           <w:szCs w:val="22"/>
         </w:rPr>
+        <w:lastRenderedPageBreak/>
         <w:t xml:space="preserve">Since a straight line is y=mx + c, where m is slope and c is intercept for a pair of data points x and y, </w:t>
       </w:r>
       <w:r>
@@ -1276,23 +1176,7 @@
           <w:sz w:val="22"/>
           <w:szCs w:val="22"/>
         </w:rPr>
-        <w:t xml:space="preserve"> (called </w:t>
-      </w:r>
-      <w:proofErr w:type="spellStart"/>
-      <w:r>
-        <w:rPr>
-          <w:sz w:val="22"/>
-          <w:szCs w:val="22"/>
-        </w:rPr>
-        <w:t>y_predicted</w:t>
-      </w:r>
-      <w:proofErr w:type="spellEnd"/>
-      <w:r>
-        <w:rPr>
-          <w:sz w:val="22"/>
-          <w:szCs w:val="22"/>
-        </w:rPr>
-        <w:t>)</w:t>
+        <w:t xml:space="preserve"> (called y_predicted)</w:t>
       </w:r>
       <w:r>
         <w:rPr>
@@ -1313,23 +1197,7 @@
           <w:sz w:val="22"/>
           <w:szCs w:val="22"/>
         </w:rPr>
-        <w:t xml:space="preserve">n </w:t>
-      </w:r>
-      <w:proofErr w:type="spellStart"/>
-      <w:r>
-        <w:rPr>
-          <w:sz w:val="22"/>
-          <w:szCs w:val="22"/>
-        </w:rPr>
-        <w:t>y_predicted</w:t>
-      </w:r>
-      <w:proofErr w:type="spellEnd"/>
-      <w:r>
-        <w:rPr>
-          <w:sz w:val="22"/>
-          <w:szCs w:val="22"/>
-        </w:rPr>
-        <w:t xml:space="preserve"> and observed y is minimal. </w:t>
+        <w:t xml:space="preserve">n y_predicted and observed y is minimal. </w:t>
       </w:r>
       <w:r>
         <w:rPr>
@@ -1357,7 +1225,6 @@
           <w:sz w:val="22"/>
           <w:szCs w:val="22"/>
         </w:rPr>
-        <w:lastRenderedPageBreak/>
         <w:t>To achieve this, we find minima using differential calculus</w:t>
       </w:r>
       <w:r>
@@ -1402,7 +1269,6 @@
         </w:rPr>
         <w:t xml:space="preserve">ifferential Calculus </w:t>
       </w:r>
-      <w:proofErr w:type="gramStart"/>
       <w:r>
         <w:rPr>
           <w:sz w:val="22"/>
@@ -1410,7 +1276,6 @@
         </w:rPr>
         <w:t>is</w:t>
       </w:r>
-      <w:proofErr w:type="gramEnd"/>
       <w:r>
         <w:rPr>
           <w:sz w:val="22"/>
@@ -1920,23 +1785,7 @@
           <w:sz w:val="22"/>
           <w:szCs w:val="22"/>
         </w:rPr>
-        <w:t xml:space="preserve">The above algorithm gets complicated for multiple linear regression and we use a </w:t>
-      </w:r>
-      <w:proofErr w:type="gramStart"/>
-      <w:r>
-        <w:rPr>
-          <w:sz w:val="22"/>
-          <w:szCs w:val="22"/>
-        </w:rPr>
-        <w:t>methods</w:t>
-      </w:r>
-      <w:proofErr w:type="gramEnd"/>
-      <w:r>
-        <w:rPr>
-          <w:sz w:val="22"/>
-          <w:szCs w:val="22"/>
-        </w:rPr>
-        <w:t xml:space="preserve"> called </w:t>
+        <w:t xml:space="preserve">The above algorithm gets complicated for multiple linear regression and we use a methods called </w:t>
       </w:r>
       <w:r>
         <w:rPr>
@@ -2008,23 +1857,7 @@
           <w:sz w:val="22"/>
           <w:szCs w:val="22"/>
         </w:rPr>
-        <w:t>With multiple linear regression, we have more features (</w:t>
-      </w:r>
-      <w:proofErr w:type="spellStart"/>
-      <w:r>
-        <w:rPr>
-          <w:sz w:val="22"/>
-          <w:szCs w:val="22"/>
-        </w:rPr>
-        <w:t>Xs</w:t>
-      </w:r>
-      <w:proofErr w:type="spellEnd"/>
-      <w:r>
-        <w:rPr>
-          <w:sz w:val="22"/>
-          <w:szCs w:val="22"/>
-        </w:rPr>
-        <w:t xml:space="preserve">) for a target prediction variable y. </w:t>
+        <w:t xml:space="preserve">With multiple linear regression, we have more features (Xs) for a target prediction variable y. </w:t>
       </w:r>
     </w:p>
     <w:p>
@@ -2262,25 +2095,7 @@
           <w:sz w:val="22"/>
           <w:szCs w:val="22"/>
         </w:rPr>
-        <w:t xml:space="preserve">As features </w:t>
-      </w:r>
-      <w:proofErr w:type="gramStart"/>
-      <w:r>
-        <w:rPr>
-          <w:rFonts w:eastAsiaTheme="minorEastAsia"/>
-          <w:sz w:val="22"/>
-          <w:szCs w:val="22"/>
-        </w:rPr>
-        <w:t>increase</w:t>
-      </w:r>
-      <w:proofErr w:type="gramEnd"/>
-      <w:r>
-        <w:rPr>
-          <w:rFonts w:eastAsiaTheme="minorEastAsia"/>
-          <w:sz w:val="22"/>
-          <w:szCs w:val="22"/>
-        </w:rPr>
-        <w:t xml:space="preserve"> we need a way of penalizing uncorrelated features with the help of </w:t>
+        <w:t xml:space="preserve">As features increase we need a way of penalizing uncorrelated features with the help of </w:t>
       </w:r>
       <w:r>
         <w:rPr>
@@ -2378,25 +2193,7 @@
           <w:sz w:val="22"/>
           <w:szCs w:val="22"/>
         </w:rPr>
-        <w:t xml:space="preserve">At the core of this is Gradient Descent algorithm, the helps us to converge to a point where value of the cost function RSS </w:t>
-      </w:r>
-      <w:proofErr w:type="gramStart"/>
-      <w:r>
-        <w:rPr>
-          <w:rFonts w:eastAsiaTheme="minorEastAsia"/>
-          <w:sz w:val="22"/>
-          <w:szCs w:val="22"/>
-        </w:rPr>
-        <w:t>doesn’t</w:t>
-      </w:r>
-      <w:proofErr w:type="gramEnd"/>
-      <w:r>
-        <w:rPr>
-          <w:rFonts w:eastAsiaTheme="minorEastAsia"/>
-          <w:sz w:val="22"/>
-          <w:szCs w:val="22"/>
-        </w:rPr>
-        <w:t xml:space="preserve"> fall beyond a point and the slope of RSS is </w:t>
+        <w:t xml:space="preserve">At the core of this is Gradient Descent algorithm, the helps us to converge to a point where value of the cost function RSS doesn’t fall beyond a point and the slope of RSS is </w:t>
       </w:r>
       <w:r>
         <w:rPr>
@@ -2495,25 +2292,7 @@
           <w:sz w:val="22"/>
           <w:szCs w:val="22"/>
         </w:rPr>
-        <w:t xml:space="preserve"> – </w:t>
-      </w:r>
-      <w:proofErr w:type="spellStart"/>
-      <w:r>
-        <w:rPr>
-          <w:rFonts w:eastAsiaTheme="minorEastAsia"/>
-          <w:sz w:val="22"/>
-          <w:szCs w:val="22"/>
-        </w:rPr>
-        <w:t>Upgrad</w:t>
-      </w:r>
-      <w:proofErr w:type="spellEnd"/>
-      <w:r>
-        <w:rPr>
-          <w:rFonts w:eastAsiaTheme="minorEastAsia"/>
-          <w:sz w:val="22"/>
-          <w:szCs w:val="22"/>
-        </w:rPr>
-        <w:t xml:space="preserve"> Material</w:t>
+        <w:t xml:space="preserve"> – Upgrad Material</w:t>
       </w:r>
       <w:r>
         <w:rPr>
@@ -2602,27 +2381,7 @@
           <w:sz w:val="22"/>
           <w:szCs w:val="22"/>
         </w:rPr>
-        <w:t xml:space="preserve">similar statistical interpretation, but the distributions are </w:t>
-      </w:r>
-      <w:proofErr w:type="gramStart"/>
-      <w:r>
-        <w:rPr>
-          <w:b/>
-          <w:bCs/>
-          <w:sz w:val="22"/>
-          <w:szCs w:val="22"/>
-        </w:rPr>
-        <w:t>very different</w:t>
-      </w:r>
-      <w:proofErr w:type="gramEnd"/>
-      <w:r>
-        <w:rPr>
-          <w:b/>
-          <w:bCs/>
-          <w:sz w:val="22"/>
-          <w:szCs w:val="22"/>
-        </w:rPr>
-        <w:t xml:space="preserve"> and unique</w:t>
+        <w:t>similar statistical interpretation, but the distributions are very different and unique</w:t>
       </w:r>
       <w:r>
         <w:rPr>
@@ -2852,6 +2611,7 @@
           <w:sz w:val="22"/>
           <w:szCs w:val="22"/>
         </w:rPr>
+        <w:lastRenderedPageBreak/>
         <w:t xml:space="preserve">Answer: </w:t>
       </w:r>
       <w:r>
@@ -2902,15 +2662,7 @@
           <w:sz w:val="22"/>
           <w:szCs w:val="22"/>
         </w:rPr>
-        <w:t xml:space="preserve"> The Pearson’s R works best if the data sets are Gaussian or Gaussian </w:t>
-      </w:r>
-      <w:r>
-        <w:rPr>
-          <w:sz w:val="22"/>
-          <w:szCs w:val="22"/>
-        </w:rPr>
-        <w:lastRenderedPageBreak/>
-        <w:t>like distributions.</w:t>
+        <w:t xml:space="preserve"> The Pearson’s R works best if the data sets are Gaussian or Gaussian like distributions.</w:t>
       </w:r>
       <w:r>
         <w:rPr>
@@ -2949,27 +2701,7 @@
           <w:sz w:val="22"/>
           <w:szCs w:val="22"/>
         </w:rPr>
-        <w:t>(</w:t>
-      </w:r>
-      <w:proofErr w:type="gramStart"/>
-      <w:r>
-        <w:rPr>
-          <w:b/>
-          <w:bCs/>
-          <w:sz w:val="22"/>
-          <w:szCs w:val="22"/>
-        </w:rPr>
-        <w:t>X,Y</w:t>
-      </w:r>
-      <w:proofErr w:type="gramEnd"/>
-      <w:r>
-        <w:rPr>
-          <w:b/>
-          <w:bCs/>
-          <w:sz w:val="22"/>
-          <w:szCs w:val="22"/>
-        </w:rPr>
-        <w:t>)/</w:t>
+        <w:t>(X,Y)/</w:t>
       </w:r>
       <w:r>
         <w:rPr>
@@ -3408,25 +3140,7 @@
           <w:sz w:val="22"/>
           <w:szCs w:val="22"/>
         </w:rPr>
-        <w:t xml:space="preserve"> </w:t>
-      </w:r>
-      <w:proofErr w:type="gramStart"/>
-      <w:r>
-        <w:rPr>
-          <w:rFonts w:eastAsiaTheme="minorEastAsia"/>
-          <w:sz w:val="22"/>
-          <w:szCs w:val="22"/>
-        </w:rPr>
-        <w:t>So</w:t>
-      </w:r>
-      <w:proofErr w:type="gramEnd"/>
-      <w:r>
-        <w:rPr>
-          <w:rFonts w:eastAsiaTheme="minorEastAsia"/>
-          <w:sz w:val="22"/>
-          <w:szCs w:val="22"/>
-        </w:rPr>
-        <w:t xml:space="preserve"> applying the general Normal distribution rules 65% of values will be </w:t>
+        <w:t xml:space="preserve"> So applying the general Normal distribution rules 65% of values will be </w:t>
       </w:r>
       <w:r>
         <w:rPr>
@@ -3580,21 +3294,12 @@
         </w:rPr>
         <w:t>)</w:t>
       </w:r>
-      <w:proofErr w:type="gramStart"/>
-      <w:r>
-        <w:rPr>
-          <w:sz w:val="22"/>
-          <w:szCs w:val="22"/>
-        </w:rPr>
-        <w:t>/(</w:t>
-      </w:r>
-      <w:proofErr w:type="gramEnd"/>
-      <w:r>
-        <w:rPr>
-          <w:sz w:val="22"/>
-          <w:szCs w:val="22"/>
-        </w:rPr>
-        <w:t>Max</w:t>
+      <w:r>
+        <w:rPr>
+          <w:sz w:val="22"/>
+          <w:szCs w:val="22"/>
+        </w:rPr>
+        <w:t>/(Max</w:t>
       </w:r>
       <w:r>
         <w:rPr>
@@ -3631,23 +3336,7 @@
           <w:sz w:val="22"/>
           <w:szCs w:val="22"/>
         </w:rPr>
-        <w:t xml:space="preserve">. </w:t>
-      </w:r>
-      <w:proofErr w:type="gramStart"/>
-      <w:r>
-        <w:rPr>
-          <w:sz w:val="22"/>
-          <w:szCs w:val="22"/>
-        </w:rPr>
-        <w:t>So</w:t>
-      </w:r>
-      <w:proofErr w:type="gramEnd"/>
-      <w:r>
-        <w:rPr>
-          <w:sz w:val="22"/>
-          <w:szCs w:val="22"/>
-        </w:rPr>
-        <w:t xml:space="preserve"> the entire data is squeezed between </w:t>
+        <w:t xml:space="preserve">. So the entire data is squeezed between </w:t>
       </w:r>
       <w:r>
         <w:rPr>
@@ -3709,23 +3398,7 @@
           <w:sz w:val="22"/>
           <w:szCs w:val="22"/>
         </w:rPr>
-        <w:t xml:space="preserve">– </w:t>
-      </w:r>
-      <w:proofErr w:type="spellStart"/>
-      <w:r>
-        <w:rPr>
-          <w:sz w:val="22"/>
-          <w:szCs w:val="22"/>
-        </w:rPr>
-        <w:t>Upgrad</w:t>
-      </w:r>
-      <w:proofErr w:type="spellEnd"/>
-      <w:r>
-        <w:rPr>
-          <w:sz w:val="22"/>
-          <w:szCs w:val="22"/>
-        </w:rPr>
-        <w:t xml:space="preserve"> material.</w:t>
+        <w:t>– Upgrad material.</w:t>
       </w:r>
     </w:p>
     <w:p>
@@ -3776,15 +3449,7 @@
           <w:sz w:val="22"/>
           <w:szCs w:val="22"/>
         </w:rPr>
-        <w:t xml:space="preserve">The formula for </w:t>
-      </w:r>
-      <w:proofErr w:type="spellStart"/>
-      <w:r>
-        <w:rPr>
-          <w:sz w:val="22"/>
-          <w:szCs w:val="22"/>
-        </w:rPr>
-        <w:t>VIF</w:t>
+        <w:t>The formula for VIF</w:t>
       </w:r>
       <w:r>
         <w:rPr>
@@ -3794,7 +3459,6 @@
         </w:rPr>
         <w:t>i</w:t>
       </w:r>
-      <w:proofErr w:type="spellEnd"/>
       <w:r>
         <w:rPr>
           <w:sz w:val="22"/>
@@ -3858,23 +3522,7 @@
           <w:sz w:val="22"/>
           <w:szCs w:val="22"/>
         </w:rPr>
-        <w:t xml:space="preserve">, says that when </w:t>
-      </w:r>
-      <w:proofErr w:type="gramStart"/>
-      <w:r>
-        <w:rPr>
-          <w:sz w:val="22"/>
-          <w:szCs w:val="22"/>
-        </w:rPr>
-        <w:t>a very high</w:t>
-      </w:r>
-      <w:proofErr w:type="gramEnd"/>
-      <w:r>
-        <w:rPr>
-          <w:sz w:val="22"/>
-          <w:szCs w:val="22"/>
-        </w:rPr>
-        <w:t xml:space="preserve"> R value is sighted for the feature, its VIF shoots up. </w:t>
+        <w:t xml:space="preserve">, says that when a very high R value is sighted for the feature, its VIF shoots up. </w:t>
       </w:r>
       <w:r>
         <w:rPr>
@@ -3883,21 +3531,12 @@
         </w:rPr>
         <w:t xml:space="preserve">This is an indication of </w:t>
       </w:r>
-      <w:proofErr w:type="gramStart"/>
-      <w:r>
-        <w:rPr>
-          <w:sz w:val="22"/>
-          <w:szCs w:val="22"/>
-        </w:rPr>
-        <w:t>very high</w:t>
-      </w:r>
-      <w:proofErr w:type="gramEnd"/>
-      <w:r>
-        <w:rPr>
-          <w:sz w:val="22"/>
-          <w:szCs w:val="22"/>
-        </w:rPr>
-        <w:t xml:space="preserve"> multi-collinearity</w:t>
+      <w:r>
+        <w:rPr>
+          <w:sz w:val="22"/>
+          <w:szCs w:val="22"/>
+        </w:rPr>
+        <w:t>very high multi-collinearity</w:t>
       </w:r>
       <w:r>
         <w:rPr>
@@ -3959,19 +3598,8 @@
           <w:sz w:val="22"/>
           <w:szCs w:val="22"/>
         </w:rPr>
-        <w:t xml:space="preserve"> in turn have </w:t>
-      </w:r>
-      <w:proofErr w:type="gramStart"/>
-      <w:r>
-        <w:rPr>
-          <w:b/>
-          <w:bCs/>
-          <w:sz w:val="22"/>
-          <w:szCs w:val="22"/>
-        </w:rPr>
-        <w:t>infinite  VIF</w:t>
-      </w:r>
-      <w:proofErr w:type="gramEnd"/>
+        <w:t xml:space="preserve"> in turn have infinite  VIF</w:t>
+      </w:r>
       <w:r>
         <w:rPr>
           <w:b/>
@@ -4125,21 +3753,12 @@
         </w:rPr>
         <w:t xml:space="preserve">Depending on the slope, we can decide </w:t>
       </w:r>
-      <w:proofErr w:type="gramStart"/>
-      <w:r>
-        <w:rPr>
-          <w:sz w:val="22"/>
-          <w:szCs w:val="22"/>
-        </w:rPr>
-        <w:t>identify</w:t>
-      </w:r>
-      <w:proofErr w:type="gramEnd"/>
-      <w:r>
-        <w:rPr>
-          <w:sz w:val="22"/>
-          <w:szCs w:val="22"/>
-        </w:rPr>
-        <w:t xml:space="preserve"> the</w:t>
+      <w:r>
+        <w:rPr>
+          <w:sz w:val="22"/>
+          <w:szCs w:val="22"/>
+        </w:rPr>
+        <w:t>identify the</w:t>
       </w:r>
       <w:r>
         <w:rPr>
@@ -4280,7 +3899,17 @@
           <w:sz w:val="22"/>
           <w:szCs w:val="22"/>
         </w:rPr>
-        <w:t>with the test data.</w:t>
+        <w:t xml:space="preserve">with the </w:t>
+      </w:r>
+      <w:r>
+        <w:rPr>
+          <w:b/>
+          <w:bCs/>
+          <w:sz w:val="22"/>
+          <w:szCs w:val="22"/>
+        </w:rPr>
+        <w:lastRenderedPageBreak/>
+        <w:t>test data.</w:t>
       </w:r>
       <w:r>
         <w:rPr>
@@ -4342,16 +3971,7 @@
             <w:sz w:val="22"/>
             <w:szCs w:val="22"/>
           </w:rPr>
-          <w:t>https://medium.com/@premal.matalia/q-q-plot-in-linear-regression-explained-</w:t>
-        </w:r>
-        <w:r>
-          <w:rPr>
-            <w:rStyle w:val="Hyperlink"/>
-            <w:sz w:val="22"/>
-            <w:szCs w:val="22"/>
-          </w:rPr>
-          <w:lastRenderedPageBreak/>
-          <w:t>ab040567d86f#:~:text=Quantile%2DQuantile%20(Q%2DQ)%20plot,populations%20with%20a%20common%20distribution</w:t>
+          <w:t>https://medium.com/@premal.matalia/q-q-plot-in-linear-regression-explained-ab040567d86f#:~:text=Quantile%2DQuantile%20(Q%2DQ)%20plot,populations%20with%20a%20common%20distribution</w:t>
         </w:r>
       </w:hyperlink>
       <w:r>

</xml_diff>